<commit_message>
Add some TODOs in doc
</commit_message>
<xml_diff>
--- a/Live Stitching.docx
+++ b/Live Stitching.docx
@@ -576,13 +576,45 @@
         <w:rPr>
           <w:lang w:val="en-US"/>
         </w:rPr>
-        <w:t>Perhaps a</w:t>
-      </w:r>
-      <w:r>
-        <w:rPr>
-          <w:lang w:val="en-US"/>
-        </w:rPr>
-        <w:t xml:space="preserve">dd temporal warping to the mesh specified in </w:t>
+        <w:t>Dynamically update the gain compensation</w:t>
+      </w:r>
+    </w:p>
+    <w:p>
+      <w:pPr>
+        <w:pStyle w:val="ListParagraph"/>
+        <w:numPr>
+          <w:ilvl w:val="0"/>
+          <w:numId w:val="1"/>
+        </w:numPr>
+        <w:rPr>
+          <w:lang w:val="en-US"/>
+        </w:rPr>
+      </w:pPr>
+      <w:r>
+        <w:rPr>
+          <w:lang w:val="en-US"/>
+        </w:rPr>
+        <w:t>Experiment with the parameters in CPW</w:t>
+      </w:r>
+      <w:bookmarkStart w:id="0" w:name="_GoBack"/>
+      <w:bookmarkEnd w:id="0"/>
+    </w:p>
+    <w:p>
+      <w:pPr>
+        <w:pStyle w:val="ListParagraph"/>
+        <w:numPr>
+          <w:ilvl w:val="0"/>
+          <w:numId w:val="1"/>
+        </w:numPr>
+        <w:rPr>
+          <w:lang w:val="en-US"/>
+        </w:rPr>
+      </w:pPr>
+      <w:r>
+        <w:rPr>
+          <w:lang w:val="en-US"/>
+        </w:rPr>
+        <w:t xml:space="preserve">Perhaps add temporal warping to the mesh specified in </w:t>
       </w:r>
       <w:hyperlink r:id="rId7" w:history="1">
         <w:r>
@@ -653,8 +685,6 @@
         </w:rPr>
         <w:t>Recreation of GpuMat objects every frame is expensive. This was second main reason for why opencv code was slow. The main reason was not separating code which have to be run only once at the start.</w:t>
       </w:r>
-      <w:bookmarkStart w:id="0" w:name="_GoBack"/>
-      <w:bookmarkEnd w:id="0"/>
     </w:p>
     <w:sectPr>
       <w:pgSz w:w="11906" w:h="16838"/>
@@ -1597,7 +1627,7 @@
 </file>
 
 <file path=customXml/itemProps1.xml><?xml version="1.0" encoding="utf-8"?>
-<ds:datastoreItem xmlns:ds="http://schemas.openxmlformats.org/officeDocument/2006/customXml" ds:itemID="{5830F66E-C350-4F34-B531-7C0184F2EBF9}">
+<ds:datastoreItem xmlns:ds="http://schemas.openxmlformats.org/officeDocument/2006/customXml" ds:itemID="{C653D2A5-18A8-4BFE-B94E-1E525D1E9200}">
   <ds:schemaRefs>
     <ds:schemaRef ds:uri="http://schemas.openxmlformats.org/officeDocument/2006/bibliography"/>
   </ds:schemaRefs>

</xml_diff>

<commit_message>
Add build instructions for project in linux and add note about video material
</commit_message>
<xml_diff>
--- a/Live Stitching.docx
+++ b/Live Stitching.docx
@@ -560,8 +560,6 @@
         </w:rPr>
         <w:t>Implement command line arguments</w:t>
       </w:r>
-      <w:bookmarkStart w:id="0" w:name="_GoBack"/>
-      <w:bookmarkEnd w:id="0"/>
     </w:p>
     <w:p>
       <w:pPr>
@@ -683,7 +681,51 @@
         <w:rPr>
           <w:lang w:val="en-US"/>
         </w:rPr>
-        <w:t>Scale the final stitch size so the pixels per degree is same as in the target headset. E.g. Htc vive has 1080 pixels for 100 degrees so the final stitch should be 3888 pixels wide.</w:t>
+        <w:t xml:space="preserve">Test videos are in </w:t>
+      </w:r>
+      <w:r>
+        <w:rPr>
+          <w:lang w:val="en-US"/>
+        </w:rPr>
+        <w:t>S:\81401_Ultravideo\</w:t>
+      </w:r>
+      <w:r>
+        <w:rPr>
+          <w:lang w:val="en-US"/>
+        </w:rPr>
+        <w:t>Work\360_stitcher\videos</w:t>
+      </w:r>
+    </w:p>
+    <w:p>
+      <w:pPr>
+        <w:pStyle w:val="ListParagraph"/>
+        <w:numPr>
+          <w:ilvl w:val="0"/>
+          <w:numId w:val="1"/>
+        </w:numPr>
+        <w:rPr>
+          <w:lang w:val="en-US"/>
+        </w:rPr>
+      </w:pPr>
+      <w:r>
+        <w:rPr>
+          <w:lang w:val="en-US"/>
+        </w:rPr>
+        <w:t>Scale the final stitch size so the pixels per degree is same as in the target headset. E.g. H</w:t>
+      </w:r>
+      <w:r>
+        <w:rPr>
+          <w:lang w:val="en-US"/>
+        </w:rPr>
+        <w:t>TC V</w:t>
+      </w:r>
+      <w:bookmarkStart w:id="0" w:name="_GoBack"/>
+      <w:bookmarkEnd w:id="0"/>
+      <w:r>
+        <w:rPr>
+          <w:lang w:val="en-US"/>
+        </w:rPr>
+        <w:t>ive has 1080 pixels for 100 degrees so the final stitch should be 3888 pixels wide.</w:t>
       </w:r>
     </w:p>
     <w:p>
@@ -1645,7 +1687,7 @@
 </file>
 
 <file path=customXml/itemProps1.xml><?xml version="1.0" encoding="utf-8"?>
-<ds:datastoreItem xmlns:ds="http://schemas.openxmlformats.org/officeDocument/2006/customXml" ds:itemID="{196008E9-D650-4EE0-BC31-4F09699D3AF3}">
+<ds:datastoreItem xmlns:ds="http://schemas.openxmlformats.org/officeDocument/2006/customXml" ds:itemID="{F7D52828-E773-48C3-A028-4D2F9D17A7ED}">
   <ds:schemaRefs>
     <ds:schemaRef ds:uri="http://schemas.openxmlformats.org/officeDocument/2006/bibliography"/>
   </ds:schemaRefs>

</xml_diff>